<commit_message>
Added production component, updated documentation
</commit_message>
<xml_diff>
--- a/Sterownik Kotła Centralnego Ogrzewania.docx
+++ b/Sterownik Kotła Centralnego Ogrzewania.docx
@@ -1,6 +1,6 @@
 
 <file path=word/document.xml><?xml version="1.0" encoding="utf-8"?>
-<w:document xmlns:wpc="http://schemas.microsoft.com/office/word/2010/wordprocessingCanvas" xmlns:mc="http://schemas.openxmlformats.org/markup-compatibility/2006" xmlns:o="urn:schemas-microsoft-com:office:office" xmlns:r="http://schemas.openxmlformats.org/officeDocument/2006/relationships" xmlns:m="http://schemas.openxmlformats.org/officeDocument/2006/math" xmlns:v="urn:schemas-microsoft-com:vml" xmlns:wp14="http://schemas.microsoft.com/office/word/2010/wordprocessingDrawing" xmlns:wp="http://schemas.openxmlformats.org/drawingml/2006/wordprocessingDrawing" xmlns:w10="urn:schemas-microsoft-com:office:word" xmlns:w="http://schemas.openxmlformats.org/wordprocessingml/2006/main" xmlns:w14="http://schemas.microsoft.com/office/word/2010/wordml" xmlns:wpg="http://schemas.microsoft.com/office/word/2010/wordprocessingGroup" xmlns:wpi="http://schemas.microsoft.com/office/word/2010/wordprocessingInk" xmlns:wne="http://schemas.microsoft.com/office/word/2006/wordml" xmlns:wps="http://schemas.microsoft.com/office/word/2010/wordprocessingShape" mc:Ignorable="w14 wp14">
+<w:document xmlns:ve="http://schemas.openxmlformats.org/markup-compatibility/2006" xmlns:o="urn:schemas-microsoft-com:office:office" xmlns:r="http://schemas.openxmlformats.org/officeDocument/2006/relationships" xmlns:m="http://schemas.openxmlformats.org/officeDocument/2006/math" xmlns:v="urn:schemas-microsoft-com:vml" xmlns:wp="http://schemas.openxmlformats.org/drawingml/2006/wordprocessingDrawing" xmlns:w10="urn:schemas-microsoft-com:office:word" xmlns:w="http://schemas.openxmlformats.org/wordprocessingml/2006/main" xmlns:wne="http://schemas.microsoft.com/office/word/2006/wordml">
   <w:body>
     <w:p>
       <w:pPr>
@@ -73,7 +73,7 @@
                     <pic:cNvPicPr/>
                   </pic:nvPicPr>
                   <pic:blipFill>
-                    <a:blip r:embed="rId6"/>
+                    <a:blip r:embed="rId5"/>
                     <a:stretch>
                       <a:fillRect/>
                     </a:stretch>
@@ -219,7 +219,7 @@
     </w:p>
     <w:p>
       <w:pPr>
-        <w:pStyle w:val="NoSpacing"/>
+        <w:pStyle w:val="Bezodstpw"/>
         <w:rPr>
           <w:sz w:val="24"/>
         </w:rPr>
@@ -234,7 +234,7 @@
     </w:p>
     <w:p>
       <w:pPr>
-        <w:pStyle w:val="NoSpacing"/>
+        <w:pStyle w:val="Bezodstpw"/>
         <w:rPr>
           <w:sz w:val="24"/>
         </w:rPr>
@@ -249,7 +249,7 @@
     </w:p>
     <w:p>
       <w:pPr>
-        <w:pStyle w:val="ListParagraph"/>
+        <w:pStyle w:val="Akapitzlist"/>
         <w:numPr>
           <w:ilvl w:val="0"/>
           <w:numId w:val="1"/>
@@ -305,10 +305,10 @@
         </w:rPr>
         <w:t xml:space="preserve"> Wzorem produktu finalnego jest urządzenie firmy JUMAR - Regulator temperatury REG-02, którego dokumentacja dostępna jest pod adresem </w:t>
       </w:r>
-      <w:hyperlink r:id="rId7" w:history="1">
+      <w:hyperlink r:id="rId6" w:history="1">
         <w:r>
           <w:rPr>
-            <w:rStyle w:val="Hyperlink"/>
+            <w:rStyle w:val="Hipercze"/>
             <w:sz w:val="24"/>
           </w:rPr>
           <w:t>http://www.ju-mar.eu/myfiles/Manual/Instrukcja%20REG-02.pdf</w:t>
@@ -332,24 +332,12 @@
         <w:rPr>
           <w:sz w:val="24"/>
         </w:rPr>
-        <w:t>Regulator firmy JUMAR przeznaczony jest do regulacji temperatury wody w kotle grzewczym opalanym paliwem stałym przy użyciu wentylatora i zmiany jego prędkości obrotowej. Dzięki dobowemu zegarowi możliwe jest obniżanie temperatury w okresie mniejszego zapotrzebowania na energie cieplną.</w:t>
-      </w:r>
-      <w:r>
-        <w:rPr>
-          <w:sz w:val="24"/>
-        </w:rPr>
-        <w:t xml:space="preserve"> </w:t>
-      </w:r>
-      <w:r>
-        <w:rPr>
-          <w:sz w:val="24"/>
-        </w:rPr>
-        <w:t>W skład produktu REG-02 wchodzą:</w:t>
-      </w:r>
-    </w:p>
-    <w:p>
-      <w:pPr>
-        <w:pStyle w:val="ListParagraph"/>
+        <w:t>Regulator firmy JUMAR przeznaczony jest do regulacji temperatury wody w kotle grzewczym opalanym paliwem stałym przy użyciu wentylatora i zmiany jego prędkości obrotowej. Dzięki dobowemu zegarowi możliwe jest obniżanie temperatury w okresie mniejszego zapotrzebowania na energie cieplną.W skład produktu REG-02 wchodzą:</w:t>
+      </w:r>
+    </w:p>
+    <w:p>
+      <w:pPr>
+        <w:pStyle w:val="Akapitzlist"/>
         <w:numPr>
           <w:ilvl w:val="0"/>
           <w:numId w:val="2"/>
@@ -368,7 +356,7 @@
     </w:p>
     <w:p>
       <w:pPr>
-        <w:pStyle w:val="ListParagraph"/>
+        <w:pStyle w:val="Akapitzlist"/>
         <w:numPr>
           <w:ilvl w:val="0"/>
           <w:numId w:val="2"/>
@@ -387,7 +375,7 @@
     </w:p>
     <w:p>
       <w:pPr>
-        <w:pStyle w:val="ListParagraph"/>
+        <w:pStyle w:val="Akapitzlist"/>
         <w:numPr>
           <w:ilvl w:val="0"/>
           <w:numId w:val="2"/>
@@ -406,7 +394,7 @@
     </w:p>
     <w:p>
       <w:pPr>
-        <w:pStyle w:val="ListParagraph"/>
+        <w:pStyle w:val="Akapitzlist"/>
         <w:numPr>
           <w:ilvl w:val="0"/>
           <w:numId w:val="2"/>
@@ -425,7 +413,7 @@
     </w:p>
     <w:p>
       <w:pPr>
-        <w:pStyle w:val="ListParagraph"/>
+        <w:pStyle w:val="Akapitzlist"/>
         <w:numPr>
           <w:ilvl w:val="0"/>
           <w:numId w:val="2"/>
@@ -444,7 +432,7 @@
     </w:p>
     <w:p>
       <w:pPr>
-        <w:pStyle w:val="ListParagraph"/>
+        <w:pStyle w:val="Akapitzlist"/>
         <w:numPr>
           <w:ilvl w:val="0"/>
           <w:numId w:val="2"/>
@@ -477,7 +465,7 @@
     </w:p>
     <w:p>
       <w:pPr>
-        <w:pStyle w:val="ListParagraph"/>
+        <w:pStyle w:val="Akapitzlist"/>
         <w:numPr>
           <w:ilvl w:val="0"/>
           <w:numId w:val="3"/>
@@ -514,7 +502,7 @@
     </w:p>
     <w:p>
       <w:pPr>
-        <w:pStyle w:val="ListParagraph"/>
+        <w:pStyle w:val="Akapitzlist"/>
         <w:numPr>
           <w:ilvl w:val="0"/>
           <w:numId w:val="3"/>
@@ -533,7 +521,7 @@
     </w:p>
     <w:p>
       <w:pPr>
-        <w:pStyle w:val="ListParagraph"/>
+        <w:pStyle w:val="Akapitzlist"/>
         <w:numPr>
           <w:ilvl w:val="0"/>
           <w:numId w:val="3"/>
@@ -564,7 +552,7 @@
     </w:p>
     <w:p>
       <w:pPr>
-        <w:pStyle w:val="ListParagraph"/>
+        <w:pStyle w:val="Akapitzlist"/>
         <w:numPr>
           <w:ilvl w:val="0"/>
           <w:numId w:val="3"/>
@@ -613,7 +601,7 @@
     </w:p>
     <w:p>
       <w:pPr>
-        <w:pStyle w:val="ListParagraph"/>
+        <w:pStyle w:val="Akapitzlist"/>
         <w:numPr>
           <w:ilvl w:val="0"/>
           <w:numId w:val="3"/>
@@ -662,7 +650,7 @@
     </w:p>
     <w:p>
       <w:pPr>
-        <w:pStyle w:val="ListParagraph"/>
+        <w:pStyle w:val="Akapitzlist"/>
         <w:numPr>
           <w:ilvl w:val="0"/>
           <w:numId w:val="3"/>
@@ -681,7 +669,7 @@
     </w:p>
     <w:p>
       <w:pPr>
-        <w:pStyle w:val="ListParagraph"/>
+        <w:pStyle w:val="Akapitzlist"/>
         <w:numPr>
           <w:ilvl w:val="0"/>
           <w:numId w:val="3"/>
@@ -700,7 +688,7 @@
     </w:p>
     <w:p>
       <w:pPr>
-        <w:pStyle w:val="ListParagraph"/>
+        <w:pStyle w:val="Akapitzlist"/>
         <w:numPr>
           <w:ilvl w:val="0"/>
           <w:numId w:val="3"/>
@@ -731,7 +719,7 @@
     </w:p>
     <w:p>
       <w:pPr>
-        <w:pStyle w:val="ListParagraph"/>
+        <w:pStyle w:val="Akapitzlist"/>
         <w:numPr>
           <w:ilvl w:val="0"/>
           <w:numId w:val="3"/>
@@ -762,7 +750,7 @@
     </w:p>
     <w:p>
       <w:pPr>
-        <w:pStyle w:val="ListParagraph"/>
+        <w:pStyle w:val="Akapitzlist"/>
         <w:numPr>
           <w:ilvl w:val="0"/>
           <w:numId w:val="3"/>
@@ -808,7 +796,7 @@
     </w:p>
     <w:p>
       <w:pPr>
-        <w:pStyle w:val="ListParagraph"/>
+        <w:pStyle w:val="Akapitzlist"/>
         <w:numPr>
           <w:ilvl w:val="0"/>
           <w:numId w:val="4"/>
@@ -827,7 +815,7 @@
     </w:p>
     <w:p>
       <w:pPr>
-        <w:pStyle w:val="ListParagraph"/>
+        <w:pStyle w:val="Akapitzlist"/>
         <w:numPr>
           <w:ilvl w:val="0"/>
           <w:numId w:val="4"/>
@@ -852,7 +840,7 @@
     </w:p>
     <w:p>
       <w:pPr>
-        <w:pStyle w:val="ListParagraph"/>
+        <w:pStyle w:val="Akapitzlist"/>
         <w:numPr>
           <w:ilvl w:val="0"/>
           <w:numId w:val="4"/>
@@ -882,7 +870,7 @@
     </w:p>
     <w:p>
       <w:pPr>
-        <w:pStyle w:val="ListParagraph"/>
+        <w:pStyle w:val="Akapitzlist"/>
         <w:numPr>
           <w:ilvl w:val="0"/>
           <w:numId w:val="1"/>
@@ -920,7 +908,7 @@
     </w:p>
     <w:p>
       <w:pPr>
-        <w:pStyle w:val="ListParagraph"/>
+        <w:pStyle w:val="Akapitzlist"/>
         <w:numPr>
           <w:ilvl w:val="0"/>
           <w:numId w:val="5"/>
@@ -939,7 +927,7 @@
     </w:p>
     <w:p>
       <w:pPr>
-        <w:pStyle w:val="ListParagraph"/>
+        <w:pStyle w:val="Akapitzlist"/>
         <w:numPr>
           <w:ilvl w:val="0"/>
           <w:numId w:val="5"/>
@@ -958,7 +946,7 @@
     </w:p>
     <w:p>
       <w:pPr>
-        <w:pStyle w:val="ListParagraph"/>
+        <w:pStyle w:val="Akapitzlist"/>
         <w:numPr>
           <w:ilvl w:val="0"/>
           <w:numId w:val="5"/>
@@ -977,7 +965,7 @@
     </w:p>
     <w:p>
       <w:pPr>
-        <w:pStyle w:val="ListParagraph"/>
+        <w:pStyle w:val="Akapitzlist"/>
         <w:numPr>
           <w:ilvl w:val="0"/>
           <w:numId w:val="5"/>
@@ -996,7 +984,7 @@
     </w:p>
     <w:p>
       <w:pPr>
-        <w:pStyle w:val="ListParagraph"/>
+        <w:pStyle w:val="Akapitzlist"/>
         <w:numPr>
           <w:ilvl w:val="0"/>
           <w:numId w:val="5"/>
@@ -1015,7 +1003,7 @@
     </w:p>
     <w:p>
       <w:pPr>
-        <w:pStyle w:val="ListParagraph"/>
+        <w:pStyle w:val="Akapitzlist"/>
         <w:numPr>
           <w:ilvl w:val="0"/>
           <w:numId w:val="5"/>
@@ -1034,7 +1022,7 @@
     </w:p>
     <w:p>
       <w:pPr>
-        <w:pStyle w:val="ListParagraph"/>
+        <w:pStyle w:val="Akapitzlist"/>
         <w:numPr>
           <w:ilvl w:val="0"/>
           <w:numId w:val="5"/>
@@ -1053,7 +1041,7 @@
     </w:p>
     <w:p>
       <w:pPr>
-        <w:pStyle w:val="ListParagraph"/>
+        <w:pStyle w:val="Akapitzlist"/>
         <w:numPr>
           <w:ilvl w:val="0"/>
           <w:numId w:val="5"/>
@@ -1079,7 +1067,7 @@
     </w:p>
     <w:p>
       <w:pPr>
-        <w:pStyle w:val="ListParagraph"/>
+        <w:pStyle w:val="Akapitzlist"/>
         <w:numPr>
           <w:ilvl w:val="0"/>
           <w:numId w:val="1"/>
@@ -1097,9 +1085,9 @@
     </w:p>
     <w:tbl>
       <w:tblPr>
-        <w:tblStyle w:val="TableGrid"/>
+        <w:tblStyle w:val="Tabela-Siatka"/>
         <w:tblW w:w="0" w:type="auto"/>
-        <w:tblLook w:val="04A0" w:firstRow="1" w:lastRow="0" w:firstColumn="1" w:lastColumn="0" w:noHBand="0" w:noVBand="1"/>
+        <w:tblLook w:val="04A0"/>
       </w:tblPr>
       <w:tblGrid>
         <w:gridCol w:w="2376"/>
@@ -1253,7 +1241,7 @@
           </w:tcPr>
           <w:p>
             <w:pPr>
-              <w:pStyle w:val="ListParagraph"/>
+              <w:pStyle w:val="Akapitzlist"/>
               <w:ind w:left="426"/>
               <w:rPr>
                 <w:sz w:val="24"/>
@@ -1270,7 +1258,7 @@
           </w:p>
           <w:p>
             <w:pPr>
-              <w:pStyle w:val="ListParagraph"/>
+              <w:pStyle w:val="Akapitzlist"/>
               <w:numPr>
                 <w:ilvl w:val="0"/>
                 <w:numId w:val="7"/>
@@ -1320,7 +1308,7 @@
           </w:p>
           <w:p>
             <w:pPr>
-              <w:pStyle w:val="ListParagraph"/>
+              <w:pStyle w:val="Akapitzlist"/>
               <w:numPr>
                 <w:ilvl w:val="0"/>
                 <w:numId w:val="7"/>
@@ -1366,9 +1354,9 @@
     </w:p>
     <w:tbl>
       <w:tblPr>
-        <w:tblStyle w:val="TableGrid"/>
+        <w:tblStyle w:val="Tabela-Siatka"/>
         <w:tblW w:w="0" w:type="auto"/>
-        <w:tblLook w:val="04A0" w:firstRow="1" w:lastRow="0" w:firstColumn="1" w:lastColumn="0" w:noHBand="0" w:noVBand="1"/>
+        <w:tblLook w:val="04A0"/>
       </w:tblPr>
       <w:tblGrid>
         <w:gridCol w:w="2376"/>
@@ -1520,7 +1508,7 @@
           </w:tcPr>
           <w:p>
             <w:pPr>
-              <w:pStyle w:val="ListParagraph"/>
+              <w:pStyle w:val="Akapitzlist"/>
               <w:ind w:left="426"/>
               <w:rPr>
                 <w:sz w:val="24"/>
@@ -1537,7 +1525,7 @@
           </w:p>
           <w:p>
             <w:pPr>
-              <w:pStyle w:val="ListParagraph"/>
+              <w:pStyle w:val="Akapitzlist"/>
               <w:numPr>
                 <w:ilvl w:val="0"/>
                 <w:numId w:val="8"/>
@@ -1573,7 +1561,7 @@
           </w:p>
           <w:p>
             <w:pPr>
-              <w:pStyle w:val="ListParagraph"/>
+              <w:pStyle w:val="Akapitzlist"/>
               <w:numPr>
                 <w:ilvl w:val="0"/>
                 <w:numId w:val="8"/>
@@ -1608,7 +1596,7 @@
           </w:p>
           <w:p>
             <w:pPr>
-              <w:pStyle w:val="ListParagraph"/>
+              <w:pStyle w:val="Akapitzlist"/>
               <w:numPr>
                 <w:ilvl w:val="0"/>
                 <w:numId w:val="8"/>
@@ -1629,7 +1617,7 @@
           </w:p>
           <w:p>
             <w:pPr>
-              <w:pStyle w:val="ListParagraph"/>
+              <w:pStyle w:val="Akapitzlist"/>
               <w:numPr>
                 <w:ilvl w:val="0"/>
                 <w:numId w:val="8"/>
@@ -1689,9 +1677,9 @@
     </w:p>
     <w:tbl>
       <w:tblPr>
-        <w:tblStyle w:val="TableGrid"/>
+        <w:tblStyle w:val="Tabela-Siatka"/>
         <w:tblW w:w="0" w:type="auto"/>
-        <w:tblLook w:val="04A0" w:firstRow="1" w:lastRow="0" w:firstColumn="1" w:lastColumn="0" w:noHBand="0" w:noVBand="1"/>
+        <w:tblLook w:val="04A0"/>
       </w:tblPr>
       <w:tblGrid>
         <w:gridCol w:w="2376"/>
@@ -1872,7 +1860,7 @@
           </w:tcPr>
           <w:p>
             <w:pPr>
-              <w:pStyle w:val="ListParagraph"/>
+              <w:pStyle w:val="Akapitzlist"/>
               <w:ind w:left="426"/>
               <w:rPr>
                 <w:sz w:val="24"/>
@@ -1889,7 +1877,7 @@
           </w:p>
           <w:p>
             <w:pPr>
-              <w:pStyle w:val="ListParagraph"/>
+              <w:pStyle w:val="Akapitzlist"/>
               <w:numPr>
                 <w:ilvl w:val="0"/>
                 <w:numId w:val="9"/>
@@ -1925,7 +1913,7 @@
           </w:p>
           <w:p>
             <w:pPr>
-              <w:pStyle w:val="ListParagraph"/>
+              <w:pStyle w:val="Akapitzlist"/>
               <w:numPr>
                 <w:ilvl w:val="0"/>
                 <w:numId w:val="9"/>
@@ -1946,7 +1934,7 @@
           </w:p>
           <w:p>
             <w:pPr>
-              <w:pStyle w:val="ListParagraph"/>
+              <w:pStyle w:val="Akapitzlist"/>
               <w:numPr>
                 <w:ilvl w:val="0"/>
                 <w:numId w:val="9"/>
@@ -1996,7 +1984,7 @@
           </w:p>
           <w:p>
             <w:pPr>
-              <w:pStyle w:val="ListParagraph"/>
+              <w:pStyle w:val="Akapitzlist"/>
               <w:numPr>
                 <w:ilvl w:val="0"/>
                 <w:numId w:val="9"/>
@@ -2050,9 +2038,9 @@
     </w:p>
     <w:tbl>
       <w:tblPr>
-        <w:tblStyle w:val="TableGrid"/>
+        <w:tblStyle w:val="Tabela-Siatka"/>
         <w:tblW w:w="0" w:type="auto"/>
-        <w:tblLook w:val="04A0" w:firstRow="1" w:lastRow="0" w:firstColumn="1" w:lastColumn="0" w:noHBand="0" w:noVBand="1"/>
+        <w:tblLook w:val="04A0"/>
       </w:tblPr>
       <w:tblGrid>
         <w:gridCol w:w="2376"/>
@@ -2203,7 +2191,7 @@
           </w:tcPr>
           <w:p>
             <w:pPr>
-              <w:pStyle w:val="ListParagraph"/>
+              <w:pStyle w:val="Akapitzlist"/>
               <w:ind w:left="284"/>
               <w:rPr>
                 <w:sz w:val="24"/>
@@ -2220,7 +2208,7 @@
           </w:p>
           <w:p>
             <w:pPr>
-              <w:pStyle w:val="ListParagraph"/>
+              <w:pStyle w:val="Akapitzlist"/>
               <w:numPr>
                 <w:ilvl w:val="0"/>
                 <w:numId w:val="10"/>
@@ -2249,7 +2237,7 @@
           </w:p>
           <w:p>
             <w:pPr>
-              <w:pStyle w:val="ListParagraph"/>
+              <w:pStyle w:val="Akapitzlist"/>
               <w:numPr>
                 <w:ilvl w:val="0"/>
                 <w:numId w:val="10"/>
@@ -2270,7 +2258,7 @@
           </w:p>
           <w:p>
             <w:pPr>
-              <w:pStyle w:val="ListParagraph"/>
+              <w:pStyle w:val="Akapitzlist"/>
               <w:numPr>
                 <w:ilvl w:val="0"/>
                 <w:numId w:val="10"/>
@@ -2332,9 +2320,9 @@
     </w:p>
     <w:tbl>
       <w:tblPr>
-        <w:tblStyle w:val="TableGrid"/>
+        <w:tblStyle w:val="Tabela-Siatka"/>
         <w:tblW w:w="0" w:type="auto"/>
-        <w:tblLook w:val="04A0" w:firstRow="1" w:lastRow="0" w:firstColumn="1" w:lastColumn="0" w:noHBand="0" w:noVBand="1"/>
+        <w:tblLook w:val="04A0"/>
       </w:tblPr>
       <w:tblGrid>
         <w:gridCol w:w="2376"/>
@@ -2380,22 +2368,7 @@
                 <w:sz w:val="28"/>
                 <w:szCs w:val="24"/>
               </w:rPr>
-              <w:t>Ustawienie</w:t>
-            </w:r>
-            <w:r>
-              <w:rPr>
-                <w:sz w:val="28"/>
-                <w:szCs w:val="24"/>
-              </w:rPr>
-              <w:t xml:space="preserve"> </w:t>
-            </w:r>
-            <w:r>
-              <w:rPr>
-                <w:b/>
-                <w:sz w:val="28"/>
-                <w:szCs w:val="24"/>
-              </w:rPr>
-              <w:t>zegara</w:t>
+              <w:t>Ustawieniezegara</w:t>
             </w:r>
           </w:p>
         </w:tc>
@@ -2499,7 +2472,7 @@
           </w:tcPr>
           <w:p>
             <w:pPr>
-              <w:pStyle w:val="ListParagraph"/>
+              <w:pStyle w:val="Akapitzlist"/>
               <w:ind w:left="284"/>
               <w:rPr>
                 <w:sz w:val="24"/>
@@ -2516,7 +2489,7 @@
           </w:p>
           <w:p>
             <w:pPr>
-              <w:pStyle w:val="ListParagraph"/>
+              <w:pStyle w:val="Akapitzlist"/>
               <w:numPr>
                 <w:ilvl w:val="0"/>
                 <w:numId w:val="11"/>
@@ -2553,7 +2526,7 @@
           </w:p>
           <w:p>
             <w:pPr>
-              <w:pStyle w:val="ListParagraph"/>
+              <w:pStyle w:val="Akapitzlist"/>
               <w:numPr>
                 <w:ilvl w:val="0"/>
                 <w:numId w:val="11"/>
@@ -2596,7 +2569,7 @@
           </w:p>
           <w:p>
             <w:pPr>
-              <w:pStyle w:val="ListParagraph"/>
+              <w:pStyle w:val="Akapitzlist"/>
               <w:numPr>
                 <w:ilvl w:val="0"/>
                 <w:numId w:val="11"/>
@@ -2637,17 +2610,10 @@
               </w:rPr>
               <w:t xml:space="preserve"> Minus</w:t>
             </w:r>
-            <w:r>
-              <w:rPr>
-                <w:sz w:val="24"/>
-                <w:szCs w:val="24"/>
-              </w:rPr>
-              <w:t xml:space="preserve"> </w:t>
-            </w:r>
-          </w:p>
-          <w:p>
-            <w:pPr>
-              <w:pStyle w:val="ListParagraph"/>
+          </w:p>
+          <w:p>
+            <w:pPr>
+              <w:pStyle w:val="Akapitzlist"/>
               <w:numPr>
                 <w:ilvl w:val="0"/>
                 <w:numId w:val="11"/>
@@ -2668,7 +2634,7 @@
           </w:p>
           <w:p>
             <w:pPr>
-              <w:pStyle w:val="ListParagraph"/>
+              <w:pStyle w:val="Akapitzlist"/>
               <w:numPr>
                 <w:ilvl w:val="0"/>
                 <w:numId w:val="11"/>
@@ -2697,7 +2663,7 @@
           </w:p>
           <w:p>
             <w:pPr>
-              <w:pStyle w:val="ListParagraph"/>
+              <w:pStyle w:val="Akapitzlist"/>
               <w:numPr>
                 <w:ilvl w:val="0"/>
                 <w:numId w:val="11"/>
@@ -2733,7 +2699,7 @@
           </w:p>
           <w:p>
             <w:pPr>
-              <w:pStyle w:val="ListParagraph"/>
+              <w:pStyle w:val="Akapitzlist"/>
               <w:numPr>
                 <w:ilvl w:val="0"/>
                 <w:numId w:val="11"/>
@@ -2774,17 +2740,10 @@
               </w:rPr>
               <w:t xml:space="preserve"> Minus</w:t>
             </w:r>
-            <w:r>
-              <w:rPr>
-                <w:sz w:val="24"/>
-                <w:szCs w:val="24"/>
-              </w:rPr>
-              <w:t xml:space="preserve"> </w:t>
-            </w:r>
-          </w:p>
-          <w:p>
-            <w:pPr>
-              <w:pStyle w:val="ListParagraph"/>
+          </w:p>
+          <w:p>
+            <w:pPr>
+              <w:pStyle w:val="Akapitzlist"/>
               <w:numPr>
                 <w:ilvl w:val="0"/>
                 <w:numId w:val="11"/>
@@ -2831,9 +2790,9 @@
     </w:p>
     <w:tbl>
       <w:tblPr>
-        <w:tblStyle w:val="TableGrid"/>
+        <w:tblStyle w:val="Tabela-Siatka"/>
         <w:tblW w:w="0" w:type="auto"/>
-        <w:tblLook w:val="04A0" w:firstRow="1" w:lastRow="0" w:firstColumn="1" w:lastColumn="0" w:noHBand="0" w:noVBand="1"/>
+        <w:tblLook w:val="04A0"/>
       </w:tblPr>
       <w:tblGrid>
         <w:gridCol w:w="2376"/>
@@ -3001,7 +2960,7 @@
           </w:p>
           <w:p>
             <w:pPr>
-              <w:pStyle w:val="ListParagraph"/>
+              <w:pStyle w:val="Akapitzlist"/>
               <w:numPr>
                 <w:ilvl w:val="0"/>
                 <w:numId w:val="12"/>
@@ -3022,7 +2981,7 @@
           </w:p>
           <w:p>
             <w:pPr>
-              <w:pStyle w:val="ListParagraph"/>
+              <w:pStyle w:val="Akapitzlist"/>
               <w:numPr>
                 <w:ilvl w:val="0"/>
                 <w:numId w:val="13"/>
@@ -3043,7 +3002,7 @@
           </w:p>
           <w:p>
             <w:pPr>
-              <w:pStyle w:val="ListParagraph"/>
+              <w:pStyle w:val="Akapitzlist"/>
               <w:numPr>
                 <w:ilvl w:val="0"/>
                 <w:numId w:val="13"/>
@@ -3064,7 +3023,7 @@
           </w:p>
           <w:p>
             <w:pPr>
-              <w:pStyle w:val="ListParagraph"/>
+              <w:pStyle w:val="Akapitzlist"/>
               <w:numPr>
                 <w:ilvl w:val="0"/>
                 <w:numId w:val="13"/>
@@ -3085,7 +3044,7 @@
           </w:p>
           <w:p>
             <w:pPr>
-              <w:pStyle w:val="ListParagraph"/>
+              <w:pStyle w:val="Akapitzlist"/>
               <w:numPr>
                 <w:ilvl w:val="0"/>
                 <w:numId w:val="13"/>
@@ -3106,7 +3065,7 @@
           </w:p>
           <w:p>
             <w:pPr>
-              <w:pStyle w:val="ListParagraph"/>
+              <w:pStyle w:val="Akapitzlist"/>
               <w:numPr>
                 <w:ilvl w:val="0"/>
                 <w:numId w:val="13"/>
@@ -3127,7 +3086,7 @@
           </w:p>
           <w:p>
             <w:pPr>
-              <w:pStyle w:val="ListParagraph"/>
+              <w:pStyle w:val="Akapitzlist"/>
               <w:numPr>
                 <w:ilvl w:val="0"/>
                 <w:numId w:val="13"/>
@@ -3148,7 +3107,7 @@
           </w:p>
           <w:p>
             <w:pPr>
-              <w:pStyle w:val="ListParagraph"/>
+              <w:pStyle w:val="Akapitzlist"/>
               <w:numPr>
                 <w:ilvl w:val="0"/>
                 <w:numId w:val="13"/>
@@ -3169,7 +3128,7 @@
           </w:p>
           <w:p>
             <w:pPr>
-              <w:pStyle w:val="ListParagraph"/>
+              <w:pStyle w:val="Akapitzlist"/>
               <w:numPr>
                 <w:ilvl w:val="0"/>
                 <w:numId w:val="13"/>
@@ -3190,7 +3149,7 @@
           </w:p>
           <w:p>
             <w:pPr>
-              <w:pStyle w:val="ListParagraph"/>
+              <w:pStyle w:val="Akapitzlist"/>
               <w:numPr>
                 <w:ilvl w:val="0"/>
                 <w:numId w:val="13"/>
@@ -3218,7 +3177,7 @@
           </w:p>
           <w:p>
             <w:pPr>
-              <w:pStyle w:val="ListParagraph"/>
+              <w:pStyle w:val="Akapitzlist"/>
               <w:numPr>
                 <w:ilvl w:val="0"/>
                 <w:numId w:val="12"/>
@@ -3262,7 +3221,7 @@
           </w:p>
           <w:p>
             <w:pPr>
-              <w:pStyle w:val="ListParagraph"/>
+              <w:pStyle w:val="Akapitzlist"/>
               <w:numPr>
                 <w:ilvl w:val="0"/>
                 <w:numId w:val="12"/>
@@ -3293,7 +3252,7 @@
     </w:p>
     <w:p>
       <w:pPr>
-        <w:pStyle w:val="ListParagraph"/>
+        <w:pStyle w:val="Akapitzlist"/>
         <w:numPr>
           <w:ilvl w:val="0"/>
           <w:numId w:val="1"/>
@@ -3338,7 +3297,7 @@
                     <pic:cNvPicPr/>
                   </pic:nvPicPr>
                   <pic:blipFill>
-                    <a:blip r:embed="rId8"/>
+                    <a:blip r:embed="rId7"/>
                     <a:stretch>
                       <a:fillRect/>
                     </a:stretch>
@@ -3361,7 +3320,7 @@
     </w:p>
     <w:p>
       <w:pPr>
-        <w:pStyle w:val="ListParagraph"/>
+        <w:pStyle w:val="Akapitzlist"/>
         <w:numPr>
           <w:ilvl w:val="0"/>
           <w:numId w:val="1"/>
@@ -3379,7 +3338,7 @@
     </w:p>
     <w:p>
       <w:pPr>
-        <w:pStyle w:val="ListParagraph"/>
+        <w:pStyle w:val="Akapitzlist"/>
         <w:jc w:val="both"/>
         <w:rPr>
           <w:sz w:val="24"/>
@@ -3406,7 +3365,7 @@
     </w:p>
     <w:p>
       <w:pPr>
-        <w:pStyle w:val="ListParagraph"/>
+        <w:pStyle w:val="Akapitzlist"/>
         <w:numPr>
           <w:ilvl w:val="0"/>
           <w:numId w:val="14"/>
@@ -3425,7 +3384,7 @@
     </w:p>
     <w:p>
       <w:pPr>
-        <w:pStyle w:val="ListParagraph"/>
+        <w:pStyle w:val="Akapitzlist"/>
         <w:numPr>
           <w:ilvl w:val="0"/>
           <w:numId w:val="14"/>
@@ -3444,7 +3403,7 @@
     </w:p>
     <w:p>
       <w:pPr>
-        <w:pStyle w:val="ListParagraph"/>
+        <w:pStyle w:val="Akapitzlist"/>
         <w:numPr>
           <w:ilvl w:val="0"/>
           <w:numId w:val="14"/>
@@ -3463,7 +3422,7 @@
     </w:p>
     <w:p>
       <w:pPr>
-        <w:pStyle w:val="ListParagraph"/>
+        <w:pStyle w:val="Akapitzlist"/>
         <w:numPr>
           <w:ilvl w:val="0"/>
           <w:numId w:val="14"/>
@@ -3488,7 +3447,7 @@
     </w:p>
     <w:p>
       <w:pPr>
-        <w:pStyle w:val="ListParagraph"/>
+        <w:pStyle w:val="Akapitzlist"/>
         <w:numPr>
           <w:ilvl w:val="0"/>
           <w:numId w:val="14"/>
@@ -3507,7 +3466,7 @@
     </w:p>
     <w:p>
       <w:pPr>
-        <w:pStyle w:val="ListParagraph"/>
+        <w:pStyle w:val="Akapitzlist"/>
         <w:numPr>
           <w:ilvl w:val="0"/>
           <w:numId w:val="14"/>
@@ -3526,7 +3485,7 @@
     </w:p>
     <w:p>
       <w:pPr>
-        <w:pStyle w:val="ListParagraph"/>
+        <w:pStyle w:val="Akapitzlist"/>
         <w:numPr>
           <w:ilvl w:val="0"/>
           <w:numId w:val="14"/>
@@ -3545,7 +3504,7 @@
     </w:p>
     <w:p>
       <w:pPr>
-        <w:pStyle w:val="ListParagraph"/>
+        <w:pStyle w:val="Akapitzlist"/>
         <w:numPr>
           <w:ilvl w:val="0"/>
           <w:numId w:val="14"/>
@@ -3565,7 +3524,7 @@
     </w:p>
     <w:p>
       <w:pPr>
-        <w:pStyle w:val="ListParagraph"/>
+        <w:pStyle w:val="Akapitzlist"/>
         <w:ind w:left="709"/>
         <w:jc w:val="both"/>
         <w:rPr>
@@ -3595,7 +3554,7 @@
     </w:p>
     <w:p>
       <w:pPr>
-        <w:pStyle w:val="ListParagraph"/>
+        <w:pStyle w:val="Akapitzlist"/>
         <w:ind w:left="709"/>
         <w:jc w:val="both"/>
         <w:rPr>
@@ -3605,9 +3564,9 @@
     </w:p>
     <w:p>
       <w:pPr>
-        <w:pStyle w:val="ListParagraph"/>
+        <w:pStyle w:val="Akapitzlist"/>
         <w:ind w:left="709"/>
-        <w:jc w:val="both"/>
+        <w:jc w:val="center"/>
         <w:rPr>
           <w:sz w:val="24"/>
         </w:rPr>
@@ -3620,8 +3579,8 @@
         </w:rPr>
         <w:drawing>
           <wp:inline distT="0" distB="0" distL="0" distR="0">
-            <wp:extent cx="4628572" cy="4057143"/>
-            <wp:effectExtent l="19050" t="0" r="578" b="0"/>
+            <wp:extent cx="3706337" cy="4057143"/>
+            <wp:effectExtent l="19050" t="0" r="8413" b="0"/>
             <wp:docPr id="3" name="Obraz 2" descr="diagram.png"/>
             <wp:cNvGraphicFramePr>
               <a:graphicFrameLocks xmlns:a="http://schemas.openxmlformats.org/drawingml/2006/main" noChangeAspect="1"/>
@@ -3634,7 +3593,7 @@
                     <pic:cNvPicPr/>
                   </pic:nvPicPr>
                   <pic:blipFill>
-                    <a:blip r:embed="rId9"/>
+                    <a:blip r:embed="rId8"/>
                     <a:stretch>
                       <a:fillRect/>
                     </a:stretch>
@@ -3642,7 +3601,7 @@
                   <pic:spPr>
                     <a:xfrm>
                       <a:off x="0" y="0"/>
-                      <a:ext cx="4628572" cy="4057143"/>
+                      <a:ext cx="3706337" cy="4057143"/>
                     </a:xfrm>
                     <a:prstGeom prst="rect">
                       <a:avLst/>
@@ -3666,7 +3625,7 @@
 </file>
 
 <file path=word/numbering.xml><?xml version="1.0" encoding="utf-8"?>
-<w:numbering xmlns:wpc="http://schemas.microsoft.com/office/word/2010/wordprocessingCanvas" xmlns:mc="http://schemas.openxmlformats.org/markup-compatibility/2006" xmlns:o="urn:schemas-microsoft-com:office:office" xmlns:r="http://schemas.openxmlformats.org/officeDocument/2006/relationships" xmlns:m="http://schemas.openxmlformats.org/officeDocument/2006/math" xmlns:v="urn:schemas-microsoft-com:vml" xmlns:wp14="http://schemas.microsoft.com/office/word/2010/wordprocessingDrawing" xmlns:wp="http://schemas.openxmlformats.org/drawingml/2006/wordprocessingDrawing" xmlns:w10="urn:schemas-microsoft-com:office:word" xmlns:w="http://schemas.openxmlformats.org/wordprocessingml/2006/main" xmlns:w14="http://schemas.microsoft.com/office/word/2010/wordml" xmlns:wpg="http://schemas.microsoft.com/office/word/2010/wordprocessingGroup" xmlns:wpi="http://schemas.microsoft.com/office/word/2010/wordprocessingInk" xmlns:wne="http://schemas.microsoft.com/office/word/2006/wordml" xmlns:wps="http://schemas.microsoft.com/office/word/2010/wordprocessingShape" mc:Ignorable="w14 wp14">
+<w:numbering xmlns:ve="http://schemas.openxmlformats.org/markup-compatibility/2006" xmlns:o="urn:schemas-microsoft-com:office:office" xmlns:r="http://schemas.openxmlformats.org/officeDocument/2006/relationships" xmlns:m="http://schemas.openxmlformats.org/officeDocument/2006/math" xmlns:v="urn:schemas-microsoft-com:vml" xmlns:wp="http://schemas.openxmlformats.org/drawingml/2006/wordprocessingDrawing" xmlns:w10="urn:schemas-microsoft-com:office:word" xmlns:w="http://schemas.openxmlformats.org/wordprocessingml/2006/main" xmlns:wne="http://schemas.microsoft.com/office/word/2006/wordml">
   <w:abstractNum w:abstractNumId="0">
     <w:nsid w:val="00394C09"/>
     <w:multiLevelType w:val="hybridMultilevel"/>
@@ -5079,7 +5038,7 @@
 </file>
 
 <file path=word/styles.xml><?xml version="1.0" encoding="utf-8"?>
-<w:styles xmlns:mc="http://schemas.openxmlformats.org/markup-compatibility/2006" xmlns:r="http://schemas.openxmlformats.org/officeDocument/2006/relationships" xmlns:w="http://schemas.openxmlformats.org/wordprocessingml/2006/main" xmlns:w14="http://schemas.microsoft.com/office/word/2010/wordml" mc:Ignorable="w14">
+<w:styles xmlns:r="http://schemas.openxmlformats.org/officeDocument/2006/relationships" xmlns:w="http://schemas.openxmlformats.org/wordprocessingml/2006/main">
   <w:docDefaults>
     <w:rPrDefault>
       <w:rPr>
@@ -5234,22 +5193,23 @@
     <w:lsdException w:name="Bibliography" w:uiPriority="37"/>
     <w:lsdException w:name="TOC Heading" w:uiPriority="39" w:qFormat="1"/>
   </w:latentStyles>
-  <w:style w:type="paragraph" w:default="1" w:styleId="Normal">
+  <w:style w:type="paragraph" w:default="1" w:styleId="Normalny">
     <w:name w:val="Normal"/>
     <w:qFormat/>
     <w:rsid w:val="00A8624D"/>
   </w:style>
-  <w:style w:type="character" w:default="1" w:styleId="DefaultParagraphFont">
+  <w:style w:type="character" w:default="1" w:styleId="Domylnaczcionkaakapitu">
     <w:name w:val="Default Paragraph Font"/>
     <w:uiPriority w:val="1"/>
     <w:semiHidden/>
     <w:unhideWhenUsed/>
   </w:style>
-  <w:style w:type="table" w:default="1" w:styleId="TableNormal">
+  <w:style w:type="table" w:default="1" w:styleId="Standardowy">
     <w:name w:val="Normal Table"/>
     <w:uiPriority w:val="99"/>
     <w:semiHidden/>
     <w:unhideWhenUsed/>
+    <w:qFormat/>
     <w:tblPr>
       <w:tblInd w:w="0" w:type="dxa"/>
       <w:tblCellMar>
@@ -5260,16 +5220,16 @@
       </w:tblCellMar>
     </w:tblPr>
   </w:style>
-  <w:style w:type="numbering" w:default="1" w:styleId="NoList">
+  <w:style w:type="numbering" w:default="1" w:styleId="Bezlisty">
     <w:name w:val="No List"/>
     <w:uiPriority w:val="99"/>
     <w:semiHidden/>
     <w:unhideWhenUsed/>
   </w:style>
-  <w:style w:type="paragraph" w:styleId="BalloonText">
+  <w:style w:type="paragraph" w:styleId="Tekstdymka">
     <w:name w:val="Balloon Text"/>
-    <w:basedOn w:val="Normal"/>
-    <w:link w:val="BalloonTextChar"/>
+    <w:basedOn w:val="Normalny"/>
+    <w:link w:val="TekstdymkaZnak"/>
     <w:uiPriority w:val="99"/>
     <w:semiHidden/>
     <w:unhideWhenUsed/>
@@ -5283,10 +5243,10 @@
       <w:szCs w:val="16"/>
     </w:rPr>
   </w:style>
-  <w:style w:type="character" w:customStyle="1" w:styleId="BalloonTextChar">
-    <w:name w:val="Balloon Text Char"/>
-    <w:basedOn w:val="DefaultParagraphFont"/>
-    <w:link w:val="BalloonText"/>
+  <w:style w:type="character" w:customStyle="1" w:styleId="TekstdymkaZnak">
+    <w:name w:val="Tekst dymka Znak"/>
+    <w:basedOn w:val="Domylnaczcionkaakapitu"/>
+    <w:link w:val="Tekstdymka"/>
     <w:uiPriority w:val="99"/>
     <w:semiHidden/>
     <w:rsid w:val="00D44216"/>
@@ -5296,7 +5256,7 @@
       <w:szCs w:val="16"/>
     </w:rPr>
   </w:style>
-  <w:style w:type="paragraph" w:styleId="NoSpacing">
+  <w:style w:type="paragraph" w:styleId="Bezodstpw">
     <w:name w:val="No Spacing"/>
     <w:uiPriority w:val="1"/>
     <w:qFormat/>
@@ -5305,9 +5265,9 @@
       <w:spacing w:after="0" w:line="240" w:lineRule="auto"/>
     </w:pPr>
   </w:style>
-  <w:style w:type="paragraph" w:styleId="ListParagraph">
+  <w:style w:type="paragraph" w:styleId="Akapitzlist">
     <w:name w:val="List Paragraph"/>
-    <w:basedOn w:val="Normal"/>
+    <w:basedOn w:val="Normalny"/>
     <w:uiPriority w:val="34"/>
     <w:qFormat/>
     <w:rsid w:val="000B7796"/>
@@ -5316,9 +5276,9 @@
       <w:contextualSpacing/>
     </w:pPr>
   </w:style>
-  <w:style w:type="character" w:styleId="Hyperlink">
+  <w:style w:type="character" w:styleId="Hipercze">
     <w:name w:val="Hyperlink"/>
-    <w:basedOn w:val="DefaultParagraphFont"/>
+    <w:basedOn w:val="Domylnaczcionkaakapitu"/>
     <w:uiPriority w:val="99"/>
     <w:semiHidden/>
     <w:unhideWhenUsed/>
@@ -5328,9 +5288,9 @@
       <w:u w:val="single"/>
     </w:rPr>
   </w:style>
-  <w:style w:type="table" w:styleId="TableGrid">
+  <w:style w:type="table" w:styleId="Tabela-Siatka">
     <w:name w:val="Table Grid"/>
-    <w:basedOn w:val="TableNormal"/>
+    <w:basedOn w:val="Standardowy"/>
     <w:uiPriority w:val="59"/>
     <w:rsid w:val="008720FC"/>
     <w:pPr>

</xml_diff>